<commit_message>
sửa use case format
</commit_message>
<xml_diff>
--- a/Phân tích/UseCases/UseCaseFormat_PhamHuy_QLKH_QLHT.docx
+++ b/Phân tích/UseCases/UseCaseFormat_PhamHuy_QLKH_QLHT.docx
@@ -53,9 +53,12 @@
             </w:pPr>
             <w:bookmarkStart w:id="0" w:name="_Toc182458928"/>
             <w:r>
-              <w:t>UC5</w:t>
+              <w:t>UC</w:t>
             </w:r>
             <w:bookmarkEnd w:id="0"/>
+            <w:r>
+              <w:t>10</w:t>
+            </w:r>
           </w:p>
         </w:tc>
       </w:tr>
@@ -229,7 +232,13 @@
               <w:t>Tất cả người dùng sẽ đăng nhập vào Hệ thống. Chọn vào loại tài khoản ví dụ như Là nhân viên hay quản lí</w:t>
             </w:r>
           </w:p>
-          <w:p/>
+          <w:p>
+            <w:pPr>
+              <w:rPr>
+                <w:lang w:val="vi-VN"/>
+              </w:rPr>
+            </w:pPr>
+          </w:p>
         </w:tc>
       </w:tr>
       <w:tr>
@@ -325,24 +334,20 @@
             <w:tcW w:w="2700" w:type="dxa"/>
           </w:tcPr>
           <w:p>
-            <w:pPr>
-              <w:rPr>
-                <w:lang w:val="vi-VN"/>
-              </w:rPr>
-            </w:pPr>
             <w:r>
               <w:t xml:space="preserve">1. </w:t>
             </w:r>
-            <w:proofErr w:type="spellStart"/>
-            <w:r>
-              <w:t>Người</w:t>
-            </w:r>
-            <w:proofErr w:type="spellEnd"/>
-            <w:r>
-              <w:rPr>
-                <w:lang w:val="vi-VN"/>
-              </w:rPr>
-              <w:t xml:space="preserve"> dùng nhập username và mật khẩu vào và chọn loại người dùng.  </w:t>
+            <w:r>
+              <w:t>Actor</w:t>
+            </w:r>
+            <w:r>
+              <w:rPr>
+                <w:lang w:val="vi-VN"/>
+              </w:rPr>
+              <w:t xml:space="preserve"> nhập username và mật khẩu vào </w:t>
+            </w:r>
+            <w:r>
+              <w:t>.</w:t>
             </w:r>
           </w:p>
           <w:p/>
@@ -400,7 +405,16 @@
               <w:rPr>
                 <w:lang w:val="vi-VN"/>
               </w:rPr>
-              <w:t xml:space="preserve">2. Hệ thống sẽ lấy username và loại người dùng từ cơ sở dữ liệu để kiểm tra và bắt đầu chức năng. </w:t>
+              <w:t>2. Hệ thống sẽ lấy username</w:t>
+            </w:r>
+            <w:r>
+              <w:t xml:space="preserve"> và password </w:t>
+            </w:r>
+            <w:r>
+              <w:rPr>
+                <w:lang w:val="vi-VN"/>
+              </w:rPr>
+              <w:t xml:space="preserve">từ cơ sở dữ liệu để kiểm tra và bắt đầu chức năng. </w:t>
             </w:r>
             <w:r>
               <w:rPr>
@@ -558,18 +572,31 @@
               <w:t xml:space="preserve">Đăng xuất. </w:t>
             </w:r>
           </w:p>
-          <w:p/>
-          <w:p/>
-          <w:p>
-            <w:pPr>
-              <w:rPr>
-                <w:lang w:val="vi-VN"/>
-              </w:rPr>
-            </w:pPr>
-            <w:r>
-              <w:rPr>
-                <w:lang w:val="vi-VN"/>
-              </w:rPr>
+          <w:p>
+            <w:pPr>
+              <w:rPr>
+                <w:lang w:val="vi-VN"/>
+              </w:rPr>
+            </w:pPr>
+          </w:p>
+          <w:p>
+            <w:pPr>
+              <w:rPr>
+                <w:lang w:val="vi-VN"/>
+              </w:rPr>
+            </w:pPr>
+          </w:p>
+          <w:p>
+            <w:pPr>
+              <w:rPr>
+                <w:lang w:val="vi-VN"/>
+              </w:rPr>
+            </w:pPr>
+            <w:r>
+              <w:rPr>
+                <w:lang w:val="vi-VN"/>
+              </w:rPr>
+              <w:lastRenderedPageBreak/>
               <w:t>Các chức năng của Quản lí :</w:t>
             </w:r>
           </w:p>
@@ -771,6 +798,13 @@
                 <w:lang w:val="vi-VN"/>
               </w:rPr>
             </w:pPr>
+          </w:p>
+          <w:p>
+            <w:pPr>
+              <w:rPr>
+                <w:lang w:val="vi-VN"/>
+              </w:rPr>
+            </w:pPr>
             <w:r>
               <w:rPr>
                 <w:lang w:val="vi-VN"/>
@@ -811,6 +845,70 @@
                 <w:lang w:val="vi-VN"/>
               </w:rPr>
             </w:pPr>
+            <w:r>
+              <w:rPr>
+                <w:noProof/>
+                <w:lang w:val="vi-VN"/>
+              </w:rPr>
+              <mc:AlternateContent>
+                <mc:Choice Requires="wps">
+                  <w:drawing>
+                    <wp:anchor distT="0" distB="0" distL="114300" distR="114300" simplePos="0" relativeHeight="251659264" behindDoc="0" locked="0" layoutInCell="1" allowOverlap="1" wp14:anchorId="48BDFE3D" wp14:editId="41311AFF">
+                      <wp:simplePos x="0" y="0"/>
+                      <wp:positionH relativeFrom="column">
+                        <wp:posOffset>-69712</wp:posOffset>
+                      </wp:positionH>
+                      <wp:positionV relativeFrom="paragraph">
+                        <wp:posOffset>136801</wp:posOffset>
+                      </wp:positionV>
+                      <wp:extent cx="4985468" cy="0"/>
+                      <wp:effectExtent l="0" t="0" r="0" b="0"/>
+                      <wp:wrapNone/>
+                      <wp:docPr id="1" name="Straight Connector 1"/>
+                      <wp:cNvGraphicFramePr/>
+                      <a:graphic xmlns:a="http://schemas.openxmlformats.org/drawingml/2006/main">
+                        <a:graphicData uri="http://schemas.microsoft.com/office/word/2010/wordprocessingShape">
+                          <wps:wsp>
+                            <wps:cNvCnPr/>
+                            <wps:spPr>
+                              <a:xfrm>
+                                <a:off x="0" y="0"/>
+                                <a:ext cx="4985468" cy="0"/>
+                              </a:xfrm>
+                              <a:prstGeom prst="line">
+                                <a:avLst/>
+                              </a:prstGeom>
+                            </wps:spPr>
+                            <wps:style>
+                              <a:lnRef idx="1">
+                                <a:schemeClr val="dk1"/>
+                              </a:lnRef>
+                              <a:fillRef idx="0">
+                                <a:schemeClr val="dk1"/>
+                              </a:fillRef>
+                              <a:effectRef idx="0">
+                                <a:schemeClr val="dk1"/>
+                              </a:effectRef>
+                              <a:fontRef idx="minor">
+                                <a:schemeClr val="tx1"/>
+                              </a:fontRef>
+                            </wps:style>
+                            <wps:bodyPr/>
+                          </wps:wsp>
+                        </a:graphicData>
+                      </a:graphic>
+                    </wp:anchor>
+                  </w:drawing>
+                </mc:Choice>
+                <mc:Fallback>
+                  <w:pict>
+                    <v:line w14:anchorId="55EA4657" id="Straight Connector 1" o:spid="_x0000_s1026" style="position:absolute;z-index:251659264;visibility:visible;mso-wrap-style:square;mso-wrap-distance-left:9pt;mso-wrap-distance-top:0;mso-wrap-distance-right:9pt;mso-wrap-distance-bottom:0;mso-position-horizontal:absolute;mso-position-horizontal-relative:text;mso-position-vertical:absolute;mso-position-vertical-relative:text" from="-5.5pt,10.75pt" to="387.05pt,10.75pt" o:gfxdata="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" strokecolor="black [3200]" strokeweight=".5pt">
+                      <v:stroke joinstyle="miter"/>
+                    </v:line>
+                  </w:pict>
+                </mc:Fallback>
+              </mc:AlternateContent>
+            </w:r>
           </w:p>
           <w:p>
             <w:pPr>
@@ -894,7 +992,19 @@
               <w:rPr>
                 <w:lang w:val="vi-VN"/>
               </w:rPr>
-              <w:t xml:space="preserve">3. Người dùng nhập thông tin cần chỉnh sửa. </w:t>
+              <w:t>3. Người dùng nhập thông tin cần chỉnh sửa</w:t>
+            </w:r>
+            <w:r>
+              <w:rPr>
+                <w:lang w:val="vi-VN"/>
+              </w:rPr>
+              <w:t xml:space="preserve"> sau đó bấm nút lưu</w:t>
+            </w:r>
+            <w:r>
+              <w:rPr>
+                <w:lang w:val="vi-VN"/>
+              </w:rPr>
+              <w:t>.</w:t>
             </w:r>
           </w:p>
         </w:tc>
@@ -909,7 +1019,13 @@
               </w:rPr>
             </w:pPr>
           </w:p>
-          <w:p/>
+          <w:p>
+            <w:pPr>
+              <w:rPr>
+                <w:lang w:val="vi-VN"/>
+              </w:rPr>
+            </w:pPr>
+          </w:p>
           <w:p>
             <w:pPr>
               <w:rPr>
@@ -1000,7 +1116,6 @@
               <w:rPr>
                 <w:lang w:val="vi-VN"/>
               </w:rPr>
-              <w:lastRenderedPageBreak/>
               <w:t xml:space="preserve">2. Hệ thống hiển thị thông tin cá nhân cho người dùng. </w:t>
             </w:r>
           </w:p>
@@ -1076,6 +1191,11 @@
             <w:gridSpan w:val="3"/>
           </w:tcPr>
           <w:p>
+            <w:pPr>
+              <w:rPr>
+                <w:lang w:val="vi-VN"/>
+              </w:rPr>
+            </w:pPr>
             <w:r>
               <w:rPr>
                 <w:b/>
@@ -1104,61 +1224,71 @@
               <w:t xml:space="preserve">thông tin về username trong cơ sở dữ liệu , Hệ thống sẽ thông báo lại cho người dùng không tìm thấy thông tin và trở lại màn hình đăng nhập. Về vấn đề kiểm tra username , Không bị giới hạn về số lần trong việc cố gắn đăng nhập vào hệ thống.  </w:t>
             </w:r>
           </w:p>
-          <w:p/>
-          <w:p>
-            <w:pPr>
-              <w:rPr>
-                <w:lang w:val="vi-VN"/>
-              </w:rPr>
-            </w:pPr>
-            <w:r>
-              <w:rPr>
-                <w:b/>
-              </w:rPr>
-              <w:t>E2</w:t>
-            </w:r>
-            <w:r>
-              <w:rPr>
-                <w:b/>
+          <w:p>
+            <w:pPr>
+              <w:rPr>
+                <w:lang w:val="vi-VN"/>
+              </w:rPr>
+            </w:pPr>
+          </w:p>
+          <w:p>
+            <w:pPr>
+              <w:rPr>
+                <w:lang w:val="vi-VN"/>
+              </w:rPr>
+            </w:pPr>
+            <w:r>
+              <w:rPr>
+                <w:b/>
+                <w:lang w:val="vi-VN"/>
+              </w:rPr>
+              <w:t>E2.</w:t>
+            </w:r>
+            <w:r>
+              <w:rPr>
+                <w:lang w:val="vi-VN"/>
+              </w:rPr>
+              <w:t xml:space="preserve">  </w:t>
+            </w:r>
+            <w:r>
+              <w:rPr>
+                <w:lang w:val="vi-VN"/>
+              </w:rPr>
+              <w:t xml:space="preserve">Nếu hệ thống tìm thấy được username trong cơ sở dữ liệu nhưng người dùng nhập mật khẩu không trùng khớp với mật khẩu trong cơ sở dữ liệu thì hệ thống sẽ hiển thị thông báo mật khẩu không đúng và trả lại màn hình đăng nhập. và không bị giới hạn số lần đăng nhập sai. </w:t>
+            </w:r>
+          </w:p>
+          <w:p>
+            <w:pPr>
+              <w:rPr>
+                <w:lang w:val="vi-VN"/>
+              </w:rPr>
+            </w:pPr>
+            <w:r>
+              <w:rPr>
+                <w:lang w:val="vi-VN"/>
+              </w:rPr>
+              <w:t xml:space="preserve">E3. Chỉ có loại tài khoản là </w:t>
+            </w:r>
+            <w:r>
+              <w:rPr>
+                <w:lang w:val="vi-VN"/>
+              </w:rPr>
+              <w:t>quản lí thì sau khi đăng nhập vào có thể tạo tài khoản cho nhân viên</w:t>
+            </w:r>
+            <w:r>
+              <w:rPr>
+                <w:lang w:val="vi-VN"/>
               </w:rPr>
               <w:t>.</w:t>
             </w:r>
-            <w:r>
-              <w:t xml:space="preserve">  </w:t>
-            </w:r>
-            <w:r>
-              <w:rPr>
-                <w:lang w:val="vi-VN"/>
-              </w:rPr>
-              <w:t xml:space="preserve">Nếu hệ thống tìm thấy được username trong cơ sở dữ liệu nhưng người dùng nhập mật khẩu không trùng khớp với mật khẩu trong cơ sở dữ liệu thì hệ thống sẽ hiển thị thông báo mật khẩu không đúng và trả lại màn hình đăng nhập. và không bị giới hạn số lần đăng nhập sai. </w:t>
-            </w:r>
-          </w:p>
-          <w:p>
-            <w:pPr>
-              <w:rPr>
-                <w:lang w:val="vi-VN"/>
-              </w:rPr>
-            </w:pPr>
-            <w:r>
-              <w:rPr>
-                <w:lang w:val="vi-VN"/>
-              </w:rPr>
-              <w:t xml:space="preserve">E3. Chỉ có loại tài khoản là </w:t>
-            </w:r>
-            <w:r>
-              <w:rPr>
-                <w:lang w:val="vi-VN"/>
-              </w:rPr>
-              <w:t>quản lí thì sau khi đăng nhập vào có thể tạo tài khoản cho nhân viên</w:t>
-            </w:r>
-            <w:r>
-              <w:rPr>
-                <w:lang w:val="vi-VN"/>
-              </w:rPr>
-              <w:t>.</w:t>
-            </w:r>
-          </w:p>
-          <w:p/>
+          </w:p>
+          <w:p>
+            <w:pPr>
+              <w:rPr>
+                <w:lang w:val="vi-VN"/>
+              </w:rPr>
+            </w:pPr>
+          </w:p>
         </w:tc>
       </w:tr>
       <w:tr>
@@ -1235,16 +1365,14 @@
             <w:gridSpan w:val="3"/>
           </w:tcPr>
           <w:p>
-            <w:pPr>
-              <w:rPr>
-                <w:lang w:val="vi-VN"/>
-              </w:rPr>
-            </w:pPr>
-            <w:r>
-              <w:rPr>
-                <w:lang w:val="vi-VN"/>
-              </w:rPr>
-              <w:t xml:space="preserve">Người dùng sẽ chọn vào nút đăng xuất để kết thúc thao tác với hệ thống. </w:t>
+            <w:r>
+              <w:rPr>
+                <w:lang w:val="vi-VN"/>
+              </w:rPr>
+              <w:t xml:space="preserve">Người dùng </w:t>
+            </w:r>
+            <w:r>
+              <w:t>muốn đăng nhập</w:t>
             </w:r>
           </w:p>
         </w:tc>
@@ -1278,7 +1406,7 @@
           </w:tcPr>
           <w:p>
             <w:r>
-              <w:t>None</w:t>
+              <w:t>Tài khoản người dùng có trong cơ sở dữ liệu.</w:t>
             </w:r>
           </w:p>
           <w:p/>
@@ -1366,27 +1494,27 @@
               <w:rPr>
                 <w:lang w:val="vi-VN"/>
               </w:rPr>
+              <w:t xml:space="preserve">Người dùng có </w:t>
+            </w:r>
+            <w:r>
+              <w:rPr>
+                <w:lang w:val="vi-VN"/>
+              </w:rPr>
+              <w:t xml:space="preserve">các hành động. </w:t>
+            </w:r>
+          </w:p>
+          <w:p/>
+          <w:p>
+            <w:pPr>
+              <w:rPr>
+                <w:lang w:val="vi-VN"/>
+              </w:rPr>
+            </w:pPr>
+            <w:r>
+              <w:rPr>
+                <w:lang w:val="vi-VN"/>
+              </w:rPr>
               <w:lastRenderedPageBreak/>
-              <w:t xml:space="preserve">Người dùng có </w:t>
-            </w:r>
-            <w:r>
-              <w:rPr>
-                <w:lang w:val="vi-VN"/>
-              </w:rPr>
-              <w:t xml:space="preserve">các hành động. </w:t>
-            </w:r>
-          </w:p>
-          <w:p/>
-          <w:p>
-            <w:pPr>
-              <w:rPr>
-                <w:lang w:val="vi-VN"/>
-              </w:rPr>
-            </w:pPr>
-            <w:r>
-              <w:rPr>
-                <w:lang w:val="vi-VN"/>
-              </w:rPr>
               <w:t xml:space="preserve">Người dùng đang ở giao diện chính. </w:t>
             </w:r>
           </w:p>
@@ -1454,16 +1582,8 @@
             <w:gridSpan w:val="3"/>
           </w:tcPr>
           <w:p>
-            <w:pPr>
-              <w:rPr>
-                <w:lang w:val="vi-VN"/>
-              </w:rPr>
-            </w:pPr>
-            <w:r>
-              <w:rPr>
-                <w:lang w:val="vi-VN"/>
-              </w:rPr>
-              <w:t>không</w:t>
+            <w:r>
+              <w:t>None</w:t>
             </w:r>
           </w:p>
         </w:tc>
@@ -2309,6 +2429,7 @@
                 <w:szCs w:val="21"/>
                 <w:lang w:val="vi-VN"/>
               </w:rPr>
+              <w:lastRenderedPageBreak/>
               <w:t xml:space="preserve">4. Hệ thống sẽ hiện thị danh sách các </w:t>
             </w:r>
             <w:r>
@@ -2583,6 +2704,7 @@
               <w:rPr>
                 <w:sz w:val="21"/>
                 <w:szCs w:val="21"/>
+                <w:lang w:val="vi-VN"/>
               </w:rPr>
             </w:pPr>
           </w:p>
@@ -2605,12 +2727,14 @@
               <w:rPr>
                 <w:sz w:val="21"/>
                 <w:szCs w:val="21"/>
-              </w:rPr>
-            </w:pPr>
-            <w:r>
-              <w:rPr>
-                <w:sz w:val="21"/>
-                <w:szCs w:val="21"/>
+                <w:lang w:val="vi-VN"/>
+              </w:rPr>
+            </w:pPr>
+            <w:r>
+              <w:rPr>
+                <w:sz w:val="21"/>
+                <w:szCs w:val="21"/>
+                <w:lang w:val="vi-VN"/>
               </w:rPr>
               <w:t>System response</w:t>
             </w:r>
@@ -2620,6 +2744,7 @@
               <w:rPr>
                 <w:sz w:val="21"/>
                 <w:szCs w:val="21"/>
+                <w:lang w:val="vi-VN"/>
               </w:rPr>
             </w:pPr>
           </w:p>
@@ -2817,6 +2942,7 @@
                 <w:szCs w:val="21"/>
                 <w:lang w:val="vi-VN"/>
               </w:rPr>
+              <w:lastRenderedPageBreak/>
               <w:t>A2</w:t>
             </w:r>
             <w:r>
@@ -3158,6 +3284,7 @@
                 <w:sz w:val="21"/>
                 <w:szCs w:val="21"/>
               </w:rPr>
+              <w:lastRenderedPageBreak/>
               <w:t>Exception Paths:</w:t>
             </w:r>
           </w:p>
@@ -3620,7 +3747,6 @@
                 <w:sz w:val="21"/>
                 <w:szCs w:val="21"/>
               </w:rPr>
-              <w:lastRenderedPageBreak/>
               <w:t>Author(s):</w:t>
             </w:r>
           </w:p>
@@ -3670,6 +3796,7 @@
                 <w:sz w:val="21"/>
                 <w:szCs w:val="21"/>
               </w:rPr>
+              <w:lastRenderedPageBreak/>
               <w:t>Date:</w:t>
             </w:r>
           </w:p>
@@ -3835,7 +3962,7 @@
         <w:rFonts w:asciiTheme="minorHAnsi" w:eastAsiaTheme="minorHAnsi" w:hAnsiTheme="minorHAnsi" w:cstheme="minorBidi"/>
         <w:sz w:val="24"/>
         <w:szCs w:val="24"/>
-        <w:lang w:val="en-VN" w:eastAsia="en-US" w:bidi="ar-SA"/>
+        <w:lang w:eastAsia="en-US" w:bidi="ar-SA"/>
       </w:rPr>
     </w:rPrDefault>
     <w:pPrDefault/>

</xml_diff>

<commit_message>
Làm sơ đồ Activity Huy
</commit_message>
<xml_diff>
--- a/Phân tích/UseCases/UseCaseFormat_PhamHuy_QLKH_QLHT.docx
+++ b/Phân tích/UseCases/UseCaseFormat_PhamHuy_QLKH_QLHT.docx
@@ -344,11 +344,19 @@
               <w:rPr>
                 <w:lang w:val="vi-VN"/>
               </w:rPr>
-              <w:t xml:space="preserve"> nhập username và mật khẩu vào </w:t>
+              <w:t xml:space="preserve"> nhập username và mật khẩu </w:t>
+            </w:r>
+            <w:proofErr w:type="gramStart"/>
+            <w:r>
+              <w:rPr>
+                <w:lang w:val="vi-VN"/>
+              </w:rPr>
+              <w:t xml:space="preserve">vào </w:t>
             </w:r>
             <w:r>
               <w:t>.</w:t>
             </w:r>
+            <w:proofErr w:type="gramEnd"/>
           </w:p>
           <w:p/>
         </w:tc>
@@ -408,7 +416,15 @@
               <w:t>2. Hệ thống sẽ lấy username</w:t>
             </w:r>
             <w:r>
-              <w:t xml:space="preserve"> và password </w:t>
+              <w:t xml:space="preserve"> </w:t>
+            </w:r>
+            <w:proofErr w:type="spellStart"/>
+            <w:r>
+              <w:t>và</w:t>
+            </w:r>
+            <w:proofErr w:type="spellEnd"/>
+            <w:r>
+              <w:t xml:space="preserve"> password </w:t>
             </w:r>
             <w:r>
               <w:rPr>
@@ -1265,9 +1281,17 @@
             </w:pPr>
             <w:r>
               <w:rPr>
-                <w:lang w:val="vi-VN"/>
-              </w:rPr>
-              <w:t xml:space="preserve">E3. Chỉ có loại tài khoản là </w:t>
+                <w:b/>
+                <w:bCs/>
+                <w:lang w:val="vi-VN"/>
+              </w:rPr>
+              <w:t>E3</w:t>
+            </w:r>
+            <w:r>
+              <w:rPr>
+                <w:lang w:val="vi-VN"/>
+              </w:rPr>
+              <w:t xml:space="preserve">. Chỉ có loại tài khoản là </w:t>
             </w:r>
             <w:r>
               <w:rPr>
@@ -1371,9 +1395,27 @@
               </w:rPr>
               <w:t xml:space="preserve">Người dùng </w:t>
             </w:r>
-            <w:r>
-              <w:t>muốn đăng nhập</w:t>
-            </w:r>
+            <w:proofErr w:type="spellStart"/>
+            <w:r>
+              <w:t>muốn</w:t>
+            </w:r>
+            <w:proofErr w:type="spellEnd"/>
+            <w:r>
+              <w:t xml:space="preserve"> </w:t>
+            </w:r>
+            <w:proofErr w:type="spellStart"/>
+            <w:r>
+              <w:t>đăng</w:t>
+            </w:r>
+            <w:proofErr w:type="spellEnd"/>
+            <w:r>
+              <w:t xml:space="preserve"> </w:t>
+            </w:r>
+            <w:proofErr w:type="spellStart"/>
+            <w:r>
+              <w:t>nhập</w:t>
+            </w:r>
+            <w:proofErr w:type="spellEnd"/>
           </w:p>
         </w:tc>
       </w:tr>
@@ -1405,8 +1447,85 @@
             <w:gridSpan w:val="3"/>
           </w:tcPr>
           <w:p>
-            <w:r>
-              <w:t>Tài khoản người dùng có trong cơ sở dữ liệu.</w:t>
+            <w:proofErr w:type="spellStart"/>
+            <w:r>
+              <w:t>Tài</w:t>
+            </w:r>
+            <w:proofErr w:type="spellEnd"/>
+            <w:r>
+              <w:t xml:space="preserve"> </w:t>
+            </w:r>
+            <w:proofErr w:type="spellStart"/>
+            <w:r>
+              <w:t>khoản</w:t>
+            </w:r>
+            <w:proofErr w:type="spellEnd"/>
+            <w:r>
+              <w:t xml:space="preserve"> </w:t>
+            </w:r>
+            <w:proofErr w:type="spellStart"/>
+            <w:r>
+              <w:t>người</w:t>
+            </w:r>
+            <w:proofErr w:type="spellEnd"/>
+            <w:r>
+              <w:t xml:space="preserve"> </w:t>
+            </w:r>
+            <w:proofErr w:type="spellStart"/>
+            <w:r>
+              <w:t>dùng</w:t>
+            </w:r>
+            <w:proofErr w:type="spellEnd"/>
+            <w:r>
+              <w:t xml:space="preserve"> </w:t>
+            </w:r>
+            <w:proofErr w:type="spellStart"/>
+            <w:r>
+              <w:t>có</w:t>
+            </w:r>
+            <w:proofErr w:type="spellEnd"/>
+            <w:r>
+              <w:t xml:space="preserve"> </w:t>
+            </w:r>
+            <w:proofErr w:type="spellStart"/>
+            <w:r>
+              <w:t>trong</w:t>
+            </w:r>
+            <w:proofErr w:type="spellEnd"/>
+            <w:r>
+              <w:t xml:space="preserve"> </w:t>
+            </w:r>
+            <w:proofErr w:type="spellStart"/>
+            <w:r>
+              <w:t>cơ</w:t>
+            </w:r>
+            <w:proofErr w:type="spellEnd"/>
+            <w:r>
+              <w:t xml:space="preserve"> </w:t>
+            </w:r>
+            <w:proofErr w:type="spellStart"/>
+            <w:r>
+              <w:t>sở</w:t>
+            </w:r>
+            <w:proofErr w:type="spellEnd"/>
+            <w:r>
+              <w:t xml:space="preserve"> </w:t>
+            </w:r>
+            <w:proofErr w:type="spellStart"/>
+            <w:r>
+              <w:t>dữ</w:t>
+            </w:r>
+            <w:proofErr w:type="spellEnd"/>
+            <w:r>
+              <w:t xml:space="preserve"> </w:t>
+            </w:r>
+            <w:proofErr w:type="spellStart"/>
+            <w:r>
+              <w:t>liệu</w:t>
+            </w:r>
+            <w:proofErr w:type="spellEnd"/>
+            <w:r>
+              <w:t>.</w:t>
             </w:r>
           </w:p>
           <w:p/>
@@ -1686,8 +1805,87 @@
           </w:p>
         </w:tc>
       </w:tr>
+      <w:tr>
+        <w:trPr>
+          <w:trHeight w:val="395"/>
+          <w:jc w:val="center"/>
+        </w:trPr>
+        <w:tc>
+          <w:tcPr>
+            <w:tcW w:w="3348" w:type="dxa"/>
+          </w:tcPr>
+          <w:p>
+            <w:pPr>
+              <w:rPr>
+                <w:b/>
+              </w:rPr>
+            </w:pPr>
+          </w:p>
+        </w:tc>
+        <w:tc>
+          <w:tcPr>
+            <w:tcW w:w="7846" w:type="dxa"/>
+            <w:gridSpan w:val="3"/>
+          </w:tcPr>
+          <w:p>
+            <w:pPr>
+              <w:rPr>
+                <w:lang w:val="vi-VN"/>
+              </w:rPr>
+            </w:pPr>
+          </w:p>
+        </w:tc>
+      </w:tr>
     </w:tbl>
-    <w:p/>
+    <w:p>
+      <w:r>
+        <w:rPr>
+          <w:noProof/>
+        </w:rPr>
+        <w:lastRenderedPageBreak/>
+        <w:drawing>
+          <wp:inline distT="0" distB="0" distL="0" distR="0" wp14:anchorId="54E83F3F" wp14:editId="6D603350">
+            <wp:extent cx="5943600" cy="6990080"/>
+            <wp:effectExtent l="0" t="0" r="0" b="0"/>
+            <wp:docPr id="2" name="Picture 2" descr="Diagram&#10;&#10;Description automatically generated"/>
+            <wp:cNvGraphicFramePr>
+              <a:graphicFrameLocks xmlns:a="http://schemas.openxmlformats.org/drawingml/2006/main" noChangeAspect="1"/>
+            </wp:cNvGraphicFramePr>
+            <a:graphic xmlns:a="http://schemas.openxmlformats.org/drawingml/2006/main">
+              <a:graphicData uri="http://schemas.openxmlformats.org/drawingml/2006/picture">
+                <pic:pic xmlns:pic="http://schemas.openxmlformats.org/drawingml/2006/picture">
+                  <pic:nvPicPr>
+                    <pic:cNvPr id="2" name="Picture 2" descr="Diagram&#10;&#10;Description automatically generated"/>
+                    <pic:cNvPicPr/>
+                  </pic:nvPicPr>
+                  <pic:blipFill>
+                    <a:blip r:embed="rId5">
+                      <a:extLst>
+                        <a:ext uri="{28A0092B-C50C-407E-A947-70E740481C1C}">
+                          <a14:useLocalDpi xmlns:a14="http://schemas.microsoft.com/office/drawing/2010/main" val="0"/>
+                        </a:ext>
+                      </a:extLst>
+                    </a:blip>
+                    <a:stretch>
+                      <a:fillRect/>
+                    </a:stretch>
+                  </pic:blipFill>
+                  <pic:spPr>
+                    <a:xfrm>
+                      <a:off x="0" y="0"/>
+                      <a:ext cx="5943600" cy="6990080"/>
+                    </a:xfrm>
+                    <a:prstGeom prst="rect">
+                      <a:avLst/>
+                    </a:prstGeom>
+                  </pic:spPr>
+                </pic:pic>
+              </a:graphicData>
+            </a:graphic>
+          </wp:inline>
+        </w:drawing>
+      </w:r>
+    </w:p>
     <w:p/>
     <w:p/>
     <w:tbl>
@@ -1774,6 +1972,7 @@
                 <w:sz w:val="21"/>
                 <w:szCs w:val="21"/>
               </w:rPr>
+              <w:lastRenderedPageBreak/>
               <w:t>Use Case Name:</w:t>
             </w:r>
           </w:p>
@@ -2122,15 +2321,6 @@
                 <w:lang w:val="vi-VN"/>
               </w:rPr>
             </w:pPr>
-          </w:p>
-          <w:p>
-            <w:pPr>
-              <w:rPr>
-                <w:sz w:val="21"/>
-                <w:szCs w:val="21"/>
-                <w:lang w:val="vi-VN"/>
-              </w:rPr>
-            </w:pPr>
             <w:r>
               <w:rPr>
                 <w:sz w:val="21"/>
@@ -2200,6 +2390,17 @@
                 <w:lang w:val="vi-VN"/>
               </w:rPr>
             </w:pPr>
+          </w:p>
+          <w:p>
+            <w:pPr>
+              <w:rPr>
+                <w:b/>
+                <w:bCs/>
+                <w:sz w:val="21"/>
+                <w:szCs w:val="21"/>
+                <w:lang w:val="vi-VN"/>
+              </w:rPr>
+            </w:pPr>
             <w:r>
               <w:rPr>
                 <w:sz w:val="21"/>
@@ -2232,7 +2433,200 @@
                 <w:szCs w:val="21"/>
                 <w:lang w:val="vi-VN"/>
               </w:rPr>
-              <w:t>.A</w:t>
+              <w:t>.</w:t>
+            </w:r>
+          </w:p>
+        </w:tc>
+        <w:tc>
+          <w:tcPr>
+            <w:tcW w:w="3331" w:type="dxa"/>
+          </w:tcPr>
+          <w:p>
+            <w:pPr>
+              <w:rPr>
+                <w:sz w:val="21"/>
+                <w:szCs w:val="21"/>
+                <w:lang w:val="vi-VN"/>
+              </w:rPr>
+            </w:pPr>
+            <w:r>
+              <w:rPr>
+                <w:sz w:val="21"/>
+                <w:szCs w:val="21"/>
+                <w:lang w:val="vi-VN"/>
+              </w:rPr>
+              <w:t>System response</w:t>
+            </w:r>
+          </w:p>
+          <w:p>
+            <w:pPr>
+              <w:rPr>
+                <w:sz w:val="21"/>
+                <w:szCs w:val="21"/>
+                <w:lang w:val="vi-VN"/>
+              </w:rPr>
+            </w:pPr>
+          </w:p>
+          <w:p>
+            <w:pPr>
+              <w:rPr>
+                <w:sz w:val="21"/>
+                <w:szCs w:val="21"/>
+                <w:lang w:val="vi-VN"/>
+              </w:rPr>
+            </w:pPr>
+            <w:r>
+              <w:rPr>
+                <w:sz w:val="21"/>
+                <w:szCs w:val="21"/>
+                <w:lang w:val="vi-VN"/>
+              </w:rPr>
+              <w:t xml:space="preserve">2. Hệ thống hiển thị giao diện chính để người dùng chọn </w:t>
+            </w:r>
+            <w:r>
+              <w:rPr>
+                <w:sz w:val="21"/>
+                <w:szCs w:val="21"/>
+                <w:lang w:val="vi-VN"/>
+              </w:rPr>
+              <w:t>chức năng</w:t>
+            </w:r>
+            <w:r>
+              <w:rPr>
+                <w:sz w:val="21"/>
+                <w:szCs w:val="21"/>
+                <w:lang w:val="vi-VN"/>
+              </w:rPr>
+              <w:t xml:space="preserve">. </w:t>
+            </w:r>
+          </w:p>
+          <w:p>
+            <w:pPr>
+              <w:rPr>
+                <w:sz w:val="21"/>
+                <w:szCs w:val="21"/>
+                <w:lang w:val="vi-VN"/>
+              </w:rPr>
+            </w:pPr>
+          </w:p>
+          <w:p>
+            <w:pPr>
+              <w:rPr>
+                <w:sz w:val="21"/>
+                <w:szCs w:val="21"/>
+                <w:lang w:val="vi-VN"/>
+              </w:rPr>
+            </w:pPr>
+          </w:p>
+          <w:p>
+            <w:pPr>
+              <w:rPr>
+                <w:sz w:val="21"/>
+                <w:szCs w:val="21"/>
+                <w:lang w:val="vi-VN"/>
+              </w:rPr>
+            </w:pPr>
+          </w:p>
+          <w:p>
+            <w:pPr>
+              <w:rPr>
+                <w:sz w:val="21"/>
+                <w:szCs w:val="21"/>
+                <w:lang w:val="vi-VN"/>
+              </w:rPr>
+            </w:pPr>
+          </w:p>
+          <w:p>
+            <w:pPr>
+              <w:rPr>
+                <w:sz w:val="21"/>
+                <w:szCs w:val="21"/>
+                <w:lang w:val="vi-VN"/>
+              </w:rPr>
+            </w:pPr>
+            <w:r>
+              <w:rPr>
+                <w:sz w:val="21"/>
+                <w:szCs w:val="21"/>
+                <w:lang w:val="vi-VN"/>
+              </w:rPr>
+              <w:t xml:space="preserve">4. Hệ thống sẽ hiện thị danh sách các </w:t>
+            </w:r>
+            <w:r>
+              <w:rPr>
+                <w:sz w:val="21"/>
+                <w:szCs w:val="21"/>
+                <w:lang w:val="vi-VN"/>
+              </w:rPr>
+              <w:t xml:space="preserve">hồ sơ của khách hàng </w:t>
+            </w:r>
+            <w:r>
+              <w:rPr>
+                <w:sz w:val="21"/>
+                <w:szCs w:val="21"/>
+                <w:lang w:val="vi-VN"/>
+              </w:rPr>
+              <w:t>đã</w:t>
+            </w:r>
+            <w:r>
+              <w:rPr>
+                <w:sz w:val="21"/>
+                <w:szCs w:val="21"/>
+                <w:lang w:val="vi-VN"/>
+              </w:rPr>
+              <w:t xml:space="preserve"> từng mua hàng. </w:t>
+            </w:r>
+            <w:r>
+              <w:rPr>
+                <w:sz w:val="21"/>
+                <w:szCs w:val="21"/>
+                <w:lang w:val="vi-VN"/>
+              </w:rPr>
+              <w:t xml:space="preserve"> </w:t>
+            </w:r>
+          </w:p>
+          <w:p>
+            <w:pPr>
+              <w:rPr>
+                <w:sz w:val="21"/>
+                <w:szCs w:val="21"/>
+                <w:lang w:val="vi-VN"/>
+              </w:rPr>
+            </w:pPr>
+          </w:p>
+          <w:p>
+            <w:pPr>
+              <w:rPr>
+                <w:sz w:val="21"/>
+                <w:szCs w:val="21"/>
+                <w:lang w:val="vi-VN"/>
+              </w:rPr>
+            </w:pPr>
+            <w:r>
+              <w:rPr>
+                <w:sz w:val="21"/>
+                <w:szCs w:val="21"/>
+                <w:lang w:val="vi-VN"/>
+              </w:rPr>
+              <w:t xml:space="preserve">6. Hệ thống hiển thị </w:t>
+            </w:r>
+            <w:r>
+              <w:rPr>
+                <w:sz w:val="21"/>
+                <w:szCs w:val="21"/>
+                <w:lang w:val="vi-VN"/>
+              </w:rPr>
+              <w:t xml:space="preserve">form để chọn chức năng thao tác. </w:t>
+            </w:r>
+            <w:r>
+              <w:rPr>
+                <w:b/>
+                <w:bCs/>
+                <w:sz w:val="21"/>
+                <w:szCs w:val="21"/>
+                <w:lang w:val="vi-VN"/>
+              </w:rPr>
+              <w:t>A</w:t>
             </w:r>
             <w:r>
               <w:rPr>
@@ -2252,186 +2646,59 @@
               </w:rPr>
               <w:t xml:space="preserve"> </w:t>
             </w:r>
-          </w:p>
-          <w:p>
-            <w:pPr>
-              <w:rPr>
-                <w:b/>
-                <w:bCs/>
-                <w:sz w:val="21"/>
-                <w:szCs w:val="21"/>
-                <w:lang w:val="vi-VN"/>
-              </w:rPr>
-            </w:pPr>
-          </w:p>
-        </w:tc>
-        <w:tc>
-          <w:tcPr>
-            <w:tcW w:w="3331" w:type="dxa"/>
-          </w:tcPr>
-          <w:p>
-            <w:pPr>
-              <w:rPr>
-                <w:sz w:val="21"/>
-                <w:szCs w:val="21"/>
-                <w:lang w:val="vi-VN"/>
-              </w:rPr>
-            </w:pPr>
-            <w:r>
-              <w:rPr>
-                <w:sz w:val="21"/>
-                <w:szCs w:val="21"/>
-                <w:lang w:val="vi-VN"/>
-              </w:rPr>
-              <w:lastRenderedPageBreak/>
-              <w:t>System response</w:t>
-            </w:r>
-          </w:p>
-          <w:p>
-            <w:pPr>
-              <w:rPr>
-                <w:sz w:val="21"/>
-                <w:szCs w:val="21"/>
-                <w:lang w:val="vi-VN"/>
-              </w:rPr>
-            </w:pPr>
-          </w:p>
-          <w:p>
-            <w:pPr>
-              <w:rPr>
-                <w:sz w:val="21"/>
-                <w:szCs w:val="21"/>
-                <w:lang w:val="vi-VN"/>
-              </w:rPr>
-            </w:pPr>
-            <w:r>
-              <w:rPr>
-                <w:sz w:val="21"/>
-                <w:szCs w:val="21"/>
-                <w:lang w:val="vi-VN"/>
-              </w:rPr>
-              <w:t xml:space="preserve">2. Hệ thống hiển thị giao diện chính để người dùng chọn </w:t>
-            </w:r>
-            <w:r>
-              <w:rPr>
-                <w:sz w:val="21"/>
-                <w:szCs w:val="21"/>
-                <w:lang w:val="vi-VN"/>
-              </w:rPr>
-              <w:t>chức năng</w:t>
-            </w:r>
-          </w:p>
-          <w:p>
-            <w:pPr>
-              <w:rPr>
-                <w:sz w:val="21"/>
-                <w:szCs w:val="21"/>
-                <w:lang w:val="vi-VN"/>
-              </w:rPr>
-            </w:pPr>
-          </w:p>
-          <w:p>
-            <w:pPr>
-              <w:rPr>
-                <w:sz w:val="21"/>
-                <w:szCs w:val="21"/>
-                <w:lang w:val="vi-VN"/>
-              </w:rPr>
-            </w:pPr>
-          </w:p>
-          <w:p>
-            <w:pPr>
-              <w:rPr>
-                <w:sz w:val="21"/>
-                <w:szCs w:val="21"/>
-                <w:lang w:val="vi-VN"/>
-              </w:rPr>
-            </w:pPr>
-          </w:p>
-          <w:p>
-            <w:pPr>
-              <w:rPr>
-                <w:sz w:val="21"/>
-                <w:szCs w:val="21"/>
-                <w:lang w:val="vi-VN"/>
-              </w:rPr>
-            </w:pPr>
-          </w:p>
-          <w:p>
-            <w:pPr>
-              <w:rPr>
-                <w:sz w:val="21"/>
-                <w:szCs w:val="21"/>
-                <w:lang w:val="vi-VN"/>
-              </w:rPr>
-            </w:pPr>
-            <w:r>
-              <w:rPr>
-                <w:sz w:val="21"/>
-                <w:szCs w:val="21"/>
-                <w:lang w:val="vi-VN"/>
-              </w:rPr>
-              <w:lastRenderedPageBreak/>
-              <w:t xml:space="preserve">4. Hệ thống sẽ hiện thị danh sách các </w:t>
-            </w:r>
-            <w:r>
-              <w:rPr>
-                <w:sz w:val="21"/>
-                <w:szCs w:val="21"/>
-                <w:lang w:val="vi-VN"/>
-              </w:rPr>
-              <w:t xml:space="preserve">hồ sơ của khách hàng </w:t>
-            </w:r>
-            <w:r>
-              <w:rPr>
-                <w:sz w:val="21"/>
-                <w:szCs w:val="21"/>
-                <w:lang w:val="vi-VN"/>
-              </w:rPr>
-              <w:t>đã</w:t>
-            </w:r>
-            <w:r>
-              <w:rPr>
-                <w:sz w:val="21"/>
-                <w:szCs w:val="21"/>
-                <w:lang w:val="vi-VN"/>
-              </w:rPr>
-              <w:t xml:space="preserve"> từng mua hàng. </w:t>
-            </w:r>
-            <w:r>
-              <w:rPr>
-                <w:sz w:val="21"/>
-                <w:szCs w:val="21"/>
-                <w:lang w:val="vi-VN"/>
-              </w:rPr>
-              <w:t xml:space="preserve"> </w:t>
-            </w:r>
-          </w:p>
-          <w:p>
-            <w:pPr>
-              <w:rPr>
-                <w:sz w:val="21"/>
-                <w:szCs w:val="21"/>
-                <w:lang w:val="vi-VN"/>
-              </w:rPr>
-            </w:pPr>
-          </w:p>
-          <w:p>
-            <w:pPr>
-              <w:rPr>
-                <w:sz w:val="21"/>
-                <w:szCs w:val="21"/>
-                <w:lang w:val="vi-VN"/>
-              </w:rPr>
-            </w:pPr>
-            <w:r>
-              <w:rPr>
-                <w:sz w:val="21"/>
-                <w:szCs w:val="21"/>
-                <w:lang w:val="vi-VN"/>
-              </w:rPr>
-              <w:t>6. Hệ thống hiển thị thông tin chi tiết của nhân viên</w:t>
-            </w:r>
+            <w:r>
+              <w:rPr>
+                <w:sz w:val="21"/>
+                <w:szCs w:val="21"/>
+                <w:lang w:val="vi-VN"/>
+              </w:rPr>
+              <w:t xml:space="preserve">, </w:t>
+            </w:r>
+            <w:r>
+              <w:rPr>
+                <w:b/>
+                <w:bCs/>
+                <w:sz w:val="21"/>
+                <w:szCs w:val="21"/>
+                <w:lang w:val="vi-VN"/>
+              </w:rPr>
+              <w:t xml:space="preserve">A3. </w:t>
+            </w:r>
+          </w:p>
+          <w:p>
+            <w:pPr>
+              <w:rPr>
+                <w:sz w:val="21"/>
+                <w:szCs w:val="21"/>
+                <w:lang w:val="vi-VN"/>
+              </w:rPr>
+            </w:pPr>
+          </w:p>
+          <w:p>
+            <w:pPr>
+              <w:rPr>
+                <w:sz w:val="21"/>
+                <w:szCs w:val="21"/>
+                <w:lang w:val="vi-VN"/>
+              </w:rPr>
+            </w:pPr>
+            <w:r>
+              <w:rPr>
+                <w:sz w:val="21"/>
+                <w:szCs w:val="21"/>
+                <w:lang w:val="vi-VN"/>
+              </w:rPr>
+              <w:t xml:space="preserve">7. Hiển thị lại thông báo cho hệ thống. </w:t>
+            </w:r>
+          </w:p>
+          <w:p>
+            <w:pPr>
+              <w:rPr>
+                <w:sz w:val="21"/>
+                <w:szCs w:val="21"/>
+                <w:lang w:val="vi-VN"/>
+              </w:rPr>
+            </w:pPr>
           </w:p>
         </w:tc>
       </w:tr>
@@ -2623,6 +2890,24 @@
               </w:rPr>
               <w:t>nút lưu</w:t>
             </w:r>
+            <w:r>
+              <w:rPr>
+                <w:sz w:val="21"/>
+                <w:szCs w:val="21"/>
+                <w:lang w:val="vi-VN"/>
+              </w:rPr>
+              <w:t xml:space="preserve">. </w:t>
+            </w:r>
+            <w:r>
+              <w:rPr>
+                <w:b/>
+                <w:bCs/>
+                <w:sz w:val="21"/>
+                <w:szCs w:val="21"/>
+                <w:lang w:val="vi-VN"/>
+              </w:rPr>
+              <w:t>E2</w:t>
+            </w:r>
           </w:p>
         </w:tc>
         <w:tc>
@@ -2780,7 +3065,51 @@
                 <w:szCs w:val="21"/>
                 <w:lang w:val="vi-VN"/>
               </w:rPr>
-              <w:t xml:space="preserve">Basic Course of Events. </w:t>
+              <w:t>Basic Course of Events</w:t>
+            </w:r>
+            <w:r>
+              <w:rPr>
+                <w:b/>
+                <w:bCs/>
+                <w:sz w:val="21"/>
+                <w:szCs w:val="21"/>
+                <w:lang w:val="vi-VN"/>
+              </w:rPr>
+              <w:t xml:space="preserve"> </w:t>
+            </w:r>
+            <w:r>
+              <w:rPr>
+                <w:sz w:val="21"/>
+                <w:szCs w:val="21"/>
+                <w:lang w:val="vi-VN"/>
+              </w:rPr>
+              <w:t>và</w:t>
+            </w:r>
+            <w:r>
+              <w:rPr>
+                <w:b/>
+                <w:bCs/>
+                <w:sz w:val="21"/>
+                <w:szCs w:val="21"/>
+                <w:lang w:val="vi-VN"/>
+              </w:rPr>
+              <w:t xml:space="preserve"> </w:t>
+            </w:r>
+            <w:r>
+              <w:rPr>
+                <w:sz w:val="21"/>
+                <w:szCs w:val="21"/>
+                <w:lang w:val="vi-VN"/>
+              </w:rPr>
+              <w:t xml:space="preserve">lưu vào cơ sở dữ liệu. </w:t>
+            </w:r>
+            <w:r>
+              <w:rPr>
+                <w:sz w:val="21"/>
+                <w:szCs w:val="21"/>
+                <w:lang w:val="vi-VN"/>
+              </w:rPr>
+              <w:t xml:space="preserve"> </w:t>
             </w:r>
           </w:p>
         </w:tc>
@@ -2908,15 +3237,150 @@
               </w:rPr>
               <w:t>lưu</w:t>
             </w:r>
-          </w:p>
-          <w:p>
-            <w:pPr>
-              <w:rPr>
-                <w:sz w:val="21"/>
-                <w:szCs w:val="21"/>
-                <w:lang w:val="vi-VN"/>
-              </w:rPr>
-            </w:pPr>
+            <w:r>
+              <w:rPr>
+                <w:sz w:val="21"/>
+                <w:szCs w:val="21"/>
+                <w:lang w:val="vi-VN"/>
+              </w:rPr>
+              <w:t xml:space="preserve">. </w:t>
+            </w:r>
+            <w:r>
+              <w:rPr>
+                <w:b/>
+                <w:bCs/>
+                <w:sz w:val="21"/>
+                <w:szCs w:val="21"/>
+                <w:lang w:val="vi-VN"/>
+              </w:rPr>
+              <w:t>E2</w:t>
+            </w:r>
+          </w:p>
+          <w:p>
+            <w:pPr>
+              <w:rPr>
+                <w:sz w:val="21"/>
+                <w:szCs w:val="21"/>
+                <w:lang w:val="vi-VN"/>
+              </w:rPr>
+            </w:pPr>
+          </w:p>
+          <w:p>
+            <w:pPr>
+              <w:rPr>
+                <w:sz w:val="21"/>
+                <w:szCs w:val="21"/>
+                <w:lang w:val="vi-VN"/>
+              </w:rPr>
+            </w:pPr>
+          </w:p>
+          <w:p>
+            <w:pPr>
+              <w:rPr>
+                <w:sz w:val="21"/>
+                <w:szCs w:val="21"/>
+                <w:lang w:val="vi-VN"/>
+              </w:rPr>
+            </w:pPr>
+          </w:p>
+          <w:p>
+            <w:pPr>
+              <w:rPr>
+                <w:b/>
+                <w:bCs/>
+                <w:sz w:val="21"/>
+                <w:szCs w:val="21"/>
+                <w:lang w:val="vi-VN"/>
+              </w:rPr>
+            </w:pPr>
+            <w:r>
+              <w:rPr>
+                <w:b/>
+                <w:bCs/>
+                <w:sz w:val="21"/>
+                <w:szCs w:val="21"/>
+                <w:lang w:val="vi-VN"/>
+              </w:rPr>
+              <w:t>A3</w:t>
+            </w:r>
+            <w:r>
+              <w:rPr>
+                <w:b/>
+                <w:bCs/>
+                <w:sz w:val="21"/>
+                <w:szCs w:val="21"/>
+                <w:lang w:val="vi-VN"/>
+              </w:rPr>
+              <w:t xml:space="preserve">. </w:t>
+            </w:r>
+          </w:p>
+          <w:p>
+            <w:pPr>
+              <w:rPr>
+                <w:sz w:val="21"/>
+                <w:szCs w:val="21"/>
+                <w:lang w:val="vi-VN"/>
+              </w:rPr>
+            </w:pPr>
+            <w:r>
+              <w:rPr>
+                <w:sz w:val="21"/>
+                <w:szCs w:val="21"/>
+                <w:lang w:val="vi-VN"/>
+              </w:rPr>
+              <w:t>1.</w:t>
+            </w:r>
+            <w:r>
+              <w:rPr>
+                <w:sz w:val="21"/>
+                <w:szCs w:val="21"/>
+                <w:lang w:val="vi-VN"/>
+              </w:rPr>
+              <w:t>Người dùng</w:t>
+            </w:r>
+            <w:r>
+              <w:rPr>
+                <w:sz w:val="21"/>
+                <w:szCs w:val="21"/>
+                <w:lang w:val="vi-VN"/>
+              </w:rPr>
+              <w:t xml:space="preserve"> chọn vào nút “Xoá” </w:t>
+            </w:r>
+          </w:p>
+          <w:p>
+            <w:pPr>
+              <w:rPr>
+                <w:sz w:val="21"/>
+                <w:szCs w:val="21"/>
+                <w:lang w:val="vi-VN"/>
+              </w:rPr>
+            </w:pPr>
+          </w:p>
+          <w:p>
+            <w:pPr>
+              <w:rPr>
+                <w:sz w:val="21"/>
+                <w:szCs w:val="21"/>
+                <w:lang w:val="vi-VN"/>
+              </w:rPr>
+            </w:pPr>
+          </w:p>
+          <w:p>
+            <w:pPr>
+              <w:rPr>
+                <w:sz w:val="21"/>
+                <w:szCs w:val="21"/>
+                <w:lang w:val="vi-VN"/>
+              </w:rPr>
+            </w:pPr>
+            <w:r>
+              <w:rPr>
+                <w:sz w:val="21"/>
+                <w:szCs w:val="21"/>
+                <w:lang w:val="vi-VN"/>
+              </w:rPr>
+              <w:t xml:space="preserve">3. Người dùng nhấn nút xác nhận. </w:t>
+            </w:r>
           </w:p>
         </w:tc>
         <w:tc>
@@ -2970,38 +3434,394 @@
                 <w:sz w:val="21"/>
                 <w:szCs w:val="21"/>
               </w:rPr>
-              <w:t>2. Hệ thống hiển thị form thông tin khách hàng.</w:t>
-            </w:r>
-          </w:p>
-          <w:p>
-            <w:pPr>
-              <w:rPr>
-                <w:sz w:val="21"/>
-                <w:szCs w:val="21"/>
-              </w:rPr>
-            </w:pPr>
-          </w:p>
-          <w:p>
-            <w:pPr>
-              <w:rPr>
-                <w:sz w:val="21"/>
-                <w:szCs w:val="21"/>
-              </w:rPr>
-            </w:pPr>
-          </w:p>
-          <w:p>
-            <w:pPr>
-              <w:rPr>
-                <w:sz w:val="21"/>
-                <w:szCs w:val="21"/>
-              </w:rPr>
-            </w:pPr>
-            <w:r>
-              <w:rPr>
-                <w:sz w:val="21"/>
-                <w:szCs w:val="21"/>
-              </w:rPr>
-              <w:t>5. Hệ thống lưu các thay đổi trong cơ sở dữ liệu.</w:t>
+              <w:t xml:space="preserve">2. </w:t>
+            </w:r>
+            <w:proofErr w:type="spellStart"/>
+            <w:r>
+              <w:rPr>
+                <w:sz w:val="21"/>
+                <w:szCs w:val="21"/>
+              </w:rPr>
+              <w:t>Hệ</w:t>
+            </w:r>
+            <w:proofErr w:type="spellEnd"/>
+            <w:r>
+              <w:rPr>
+                <w:sz w:val="21"/>
+                <w:szCs w:val="21"/>
+              </w:rPr>
+              <w:t xml:space="preserve"> </w:t>
+            </w:r>
+            <w:proofErr w:type="spellStart"/>
+            <w:r>
+              <w:rPr>
+                <w:sz w:val="21"/>
+                <w:szCs w:val="21"/>
+              </w:rPr>
+              <w:t>thống</w:t>
+            </w:r>
+            <w:proofErr w:type="spellEnd"/>
+            <w:r>
+              <w:rPr>
+                <w:sz w:val="21"/>
+                <w:szCs w:val="21"/>
+              </w:rPr>
+              <w:t xml:space="preserve"> </w:t>
+            </w:r>
+            <w:proofErr w:type="spellStart"/>
+            <w:r>
+              <w:rPr>
+                <w:sz w:val="21"/>
+                <w:szCs w:val="21"/>
+              </w:rPr>
+              <w:t>hiển</w:t>
+            </w:r>
+            <w:proofErr w:type="spellEnd"/>
+            <w:r>
+              <w:rPr>
+                <w:sz w:val="21"/>
+                <w:szCs w:val="21"/>
+              </w:rPr>
+              <w:t xml:space="preserve"> </w:t>
+            </w:r>
+            <w:proofErr w:type="spellStart"/>
+            <w:r>
+              <w:rPr>
+                <w:sz w:val="21"/>
+                <w:szCs w:val="21"/>
+              </w:rPr>
+              <w:t>thị</w:t>
+            </w:r>
+            <w:proofErr w:type="spellEnd"/>
+            <w:r>
+              <w:rPr>
+                <w:sz w:val="21"/>
+                <w:szCs w:val="21"/>
+              </w:rPr>
+              <w:t xml:space="preserve"> form </w:t>
+            </w:r>
+            <w:proofErr w:type="spellStart"/>
+            <w:r>
+              <w:rPr>
+                <w:sz w:val="21"/>
+                <w:szCs w:val="21"/>
+              </w:rPr>
+              <w:t>thông</w:t>
+            </w:r>
+            <w:proofErr w:type="spellEnd"/>
+            <w:r>
+              <w:rPr>
+                <w:sz w:val="21"/>
+                <w:szCs w:val="21"/>
+              </w:rPr>
+              <w:t xml:space="preserve"> tin </w:t>
+            </w:r>
+            <w:proofErr w:type="spellStart"/>
+            <w:r>
+              <w:rPr>
+                <w:sz w:val="21"/>
+                <w:szCs w:val="21"/>
+              </w:rPr>
+              <w:t>khách</w:t>
+            </w:r>
+            <w:proofErr w:type="spellEnd"/>
+            <w:r>
+              <w:rPr>
+                <w:sz w:val="21"/>
+                <w:szCs w:val="21"/>
+              </w:rPr>
+              <w:t xml:space="preserve"> </w:t>
+            </w:r>
+            <w:proofErr w:type="spellStart"/>
+            <w:r>
+              <w:rPr>
+                <w:sz w:val="21"/>
+                <w:szCs w:val="21"/>
+              </w:rPr>
+              <w:t>hàng</w:t>
+            </w:r>
+            <w:proofErr w:type="spellEnd"/>
+            <w:r>
+              <w:rPr>
+                <w:sz w:val="21"/>
+                <w:szCs w:val="21"/>
+              </w:rPr>
+              <w:t>.</w:t>
+            </w:r>
+          </w:p>
+          <w:p>
+            <w:pPr>
+              <w:rPr>
+                <w:sz w:val="21"/>
+                <w:szCs w:val="21"/>
+              </w:rPr>
+            </w:pPr>
+          </w:p>
+          <w:p>
+            <w:pPr>
+              <w:rPr>
+                <w:sz w:val="21"/>
+                <w:szCs w:val="21"/>
+              </w:rPr>
+            </w:pPr>
+          </w:p>
+          <w:p>
+            <w:pPr>
+              <w:rPr>
+                <w:sz w:val="21"/>
+                <w:szCs w:val="21"/>
+                <w:lang w:val="vi-VN"/>
+              </w:rPr>
+            </w:pPr>
+            <w:r>
+              <w:rPr>
+                <w:sz w:val="21"/>
+                <w:szCs w:val="21"/>
+              </w:rPr>
+              <w:t xml:space="preserve">5. </w:t>
+            </w:r>
+            <w:proofErr w:type="spellStart"/>
+            <w:r>
+              <w:rPr>
+                <w:sz w:val="21"/>
+                <w:szCs w:val="21"/>
+              </w:rPr>
+              <w:t>Hệ</w:t>
+            </w:r>
+            <w:proofErr w:type="spellEnd"/>
+            <w:r>
+              <w:rPr>
+                <w:sz w:val="21"/>
+                <w:szCs w:val="21"/>
+              </w:rPr>
+              <w:t xml:space="preserve"> </w:t>
+            </w:r>
+            <w:proofErr w:type="spellStart"/>
+            <w:r>
+              <w:rPr>
+                <w:sz w:val="21"/>
+                <w:szCs w:val="21"/>
+              </w:rPr>
+              <w:t>thống</w:t>
+            </w:r>
+            <w:proofErr w:type="spellEnd"/>
+            <w:r>
+              <w:rPr>
+                <w:sz w:val="21"/>
+                <w:szCs w:val="21"/>
+              </w:rPr>
+              <w:t xml:space="preserve"> </w:t>
+            </w:r>
+            <w:proofErr w:type="spellStart"/>
+            <w:r>
+              <w:rPr>
+                <w:sz w:val="21"/>
+                <w:szCs w:val="21"/>
+              </w:rPr>
+              <w:t>lưu</w:t>
+            </w:r>
+            <w:proofErr w:type="spellEnd"/>
+            <w:r>
+              <w:rPr>
+                <w:sz w:val="21"/>
+                <w:szCs w:val="21"/>
+              </w:rPr>
+              <w:t xml:space="preserve"> </w:t>
+            </w:r>
+            <w:proofErr w:type="spellStart"/>
+            <w:r>
+              <w:rPr>
+                <w:sz w:val="21"/>
+                <w:szCs w:val="21"/>
+              </w:rPr>
+              <w:t>các</w:t>
+            </w:r>
+            <w:proofErr w:type="spellEnd"/>
+            <w:r>
+              <w:rPr>
+                <w:sz w:val="21"/>
+                <w:szCs w:val="21"/>
+              </w:rPr>
+              <w:t xml:space="preserve"> </w:t>
+            </w:r>
+            <w:proofErr w:type="spellStart"/>
+            <w:r>
+              <w:rPr>
+                <w:sz w:val="21"/>
+                <w:szCs w:val="21"/>
+              </w:rPr>
+              <w:t>thay</w:t>
+            </w:r>
+            <w:proofErr w:type="spellEnd"/>
+            <w:r>
+              <w:rPr>
+                <w:sz w:val="21"/>
+                <w:szCs w:val="21"/>
+              </w:rPr>
+              <w:t xml:space="preserve"> </w:t>
+            </w:r>
+            <w:proofErr w:type="spellStart"/>
+            <w:r>
+              <w:rPr>
+                <w:sz w:val="21"/>
+                <w:szCs w:val="21"/>
+              </w:rPr>
+              <w:t>đổi</w:t>
+            </w:r>
+            <w:proofErr w:type="spellEnd"/>
+            <w:r>
+              <w:rPr>
+                <w:sz w:val="21"/>
+                <w:szCs w:val="21"/>
+              </w:rPr>
+              <w:t xml:space="preserve"> </w:t>
+            </w:r>
+            <w:proofErr w:type="spellStart"/>
+            <w:r>
+              <w:rPr>
+                <w:sz w:val="21"/>
+                <w:szCs w:val="21"/>
+              </w:rPr>
+              <w:t>trong</w:t>
+            </w:r>
+            <w:proofErr w:type="spellEnd"/>
+            <w:r>
+              <w:rPr>
+                <w:sz w:val="21"/>
+                <w:szCs w:val="21"/>
+              </w:rPr>
+              <w:t xml:space="preserve"> </w:t>
+            </w:r>
+            <w:proofErr w:type="spellStart"/>
+            <w:r>
+              <w:rPr>
+                <w:sz w:val="21"/>
+                <w:szCs w:val="21"/>
+              </w:rPr>
+              <w:t>cơ</w:t>
+            </w:r>
+            <w:proofErr w:type="spellEnd"/>
+            <w:r>
+              <w:rPr>
+                <w:sz w:val="21"/>
+                <w:szCs w:val="21"/>
+              </w:rPr>
+              <w:t xml:space="preserve"> </w:t>
+            </w:r>
+            <w:proofErr w:type="spellStart"/>
+            <w:r>
+              <w:rPr>
+                <w:sz w:val="21"/>
+                <w:szCs w:val="21"/>
+              </w:rPr>
+              <w:t>sở</w:t>
+            </w:r>
+            <w:proofErr w:type="spellEnd"/>
+            <w:r>
+              <w:rPr>
+                <w:sz w:val="21"/>
+                <w:szCs w:val="21"/>
+              </w:rPr>
+              <w:t xml:space="preserve"> </w:t>
+            </w:r>
+            <w:proofErr w:type="spellStart"/>
+            <w:r>
+              <w:rPr>
+                <w:sz w:val="21"/>
+                <w:szCs w:val="21"/>
+              </w:rPr>
+              <w:t>dữ</w:t>
+            </w:r>
+            <w:proofErr w:type="spellEnd"/>
+            <w:r>
+              <w:rPr>
+                <w:sz w:val="21"/>
+                <w:szCs w:val="21"/>
+              </w:rPr>
+              <w:t xml:space="preserve"> </w:t>
+            </w:r>
+            <w:proofErr w:type="spellStart"/>
+            <w:r>
+              <w:rPr>
+                <w:sz w:val="21"/>
+                <w:szCs w:val="21"/>
+              </w:rPr>
+              <w:t>liệu</w:t>
+            </w:r>
+            <w:proofErr w:type="spellEnd"/>
+            <w:r>
+              <w:rPr>
+                <w:sz w:val="21"/>
+                <w:szCs w:val="21"/>
+              </w:rPr>
+              <w:t xml:space="preserve">. </w:t>
+            </w:r>
+          </w:p>
+          <w:p>
+            <w:pPr>
+              <w:rPr>
+                <w:sz w:val="21"/>
+                <w:szCs w:val="21"/>
+              </w:rPr>
+            </w:pPr>
+          </w:p>
+          <w:p>
+            <w:pPr>
+              <w:rPr>
+                <w:sz w:val="21"/>
+                <w:szCs w:val="21"/>
+              </w:rPr>
+            </w:pPr>
+          </w:p>
+          <w:p>
+            <w:pPr>
+              <w:rPr>
+                <w:sz w:val="21"/>
+                <w:szCs w:val="21"/>
+              </w:rPr>
+            </w:pPr>
+          </w:p>
+          <w:p>
+            <w:pPr>
+              <w:rPr>
+                <w:sz w:val="21"/>
+                <w:szCs w:val="21"/>
+                <w:lang w:val="vi-VN"/>
+              </w:rPr>
+            </w:pPr>
+            <w:r>
+              <w:rPr>
+                <w:sz w:val="21"/>
+                <w:szCs w:val="21"/>
+                <w:lang w:val="vi-VN"/>
+              </w:rPr>
+              <w:t>2. Hiển thị form để xác nhận việc xoá hồ sơ khách hàng.</w:t>
+            </w:r>
+          </w:p>
+          <w:p>
+            <w:pPr>
+              <w:rPr>
+                <w:sz w:val="21"/>
+                <w:szCs w:val="21"/>
+                <w:lang w:val="vi-VN"/>
+              </w:rPr>
+            </w:pPr>
+          </w:p>
+          <w:p>
+            <w:pPr>
+              <w:rPr>
+                <w:sz w:val="21"/>
+                <w:szCs w:val="21"/>
+                <w:lang w:val="vi-VN"/>
+              </w:rPr>
+            </w:pPr>
+            <w:r>
+              <w:rPr>
+                <w:sz w:val="21"/>
+                <w:szCs w:val="21"/>
+                <w:lang w:val="vi-VN"/>
+              </w:rPr>
+              <w:t xml:space="preserve">4. Hiện thị thông báo xoá thành công.   </w:t>
             </w:r>
           </w:p>
         </w:tc>
@@ -3088,6 +3908,53 @@
               <w:t>.</w:t>
             </w:r>
           </w:p>
+          <w:p>
+            <w:pPr>
+              <w:rPr>
+                <w:sz w:val="21"/>
+                <w:szCs w:val="21"/>
+                <w:lang w:val="vi-VN"/>
+              </w:rPr>
+            </w:pPr>
+            <w:r>
+              <w:rPr>
+                <w:b/>
+                <w:bCs/>
+                <w:sz w:val="21"/>
+                <w:szCs w:val="21"/>
+                <w:lang w:val="vi-VN"/>
+              </w:rPr>
+              <w:t>E2.</w:t>
+            </w:r>
+            <w:r>
+              <w:rPr>
+                <w:b/>
+                <w:bCs/>
+                <w:sz w:val="21"/>
+                <w:szCs w:val="21"/>
+                <w:lang w:val="vi-VN"/>
+              </w:rPr>
+              <w:t xml:space="preserve"> </w:t>
+            </w:r>
+            <w:r>
+              <w:rPr>
+                <w:sz w:val="21"/>
+                <w:szCs w:val="21"/>
+                <w:lang w:val="vi-VN"/>
+              </w:rPr>
+              <w:t>Hệ thống hiển thị thông báo xác nhận những thay đổi cho người dùng nếu người dùng chọn không thì hệ thống sẽ trả về màn hình danh sách hồ sơ khách hàng.</w:t>
+            </w:r>
+            <w:r>
+              <w:rPr>
+                <w:b/>
+                <w:bCs/>
+                <w:sz w:val="21"/>
+                <w:szCs w:val="21"/>
+                <w:lang w:val="vi-VN"/>
+              </w:rPr>
+              <w:t xml:space="preserve"> </w:t>
+            </w:r>
+          </w:p>
         </w:tc>
       </w:tr>
       <w:tr>
@@ -3181,13 +4048,31 @@
                 <w:szCs w:val="21"/>
               </w:rPr>
             </w:pPr>
-            <w:r>
-              <w:rPr>
-                <w:sz w:val="21"/>
-                <w:szCs w:val="21"/>
-              </w:rPr>
-              <w:t>Nhân viên</w:t>
-            </w:r>
+            <w:proofErr w:type="spellStart"/>
+            <w:r>
+              <w:rPr>
+                <w:sz w:val="21"/>
+                <w:szCs w:val="21"/>
+              </w:rPr>
+              <w:t>Nhân</w:t>
+            </w:r>
+            <w:proofErr w:type="spellEnd"/>
+            <w:r>
+              <w:rPr>
+                <w:sz w:val="21"/>
+                <w:szCs w:val="21"/>
+              </w:rPr>
+              <w:t xml:space="preserve"> </w:t>
+            </w:r>
+            <w:proofErr w:type="spellStart"/>
+            <w:r>
+              <w:rPr>
+                <w:sz w:val="21"/>
+                <w:szCs w:val="21"/>
+              </w:rPr>
+              <w:t>viên</w:t>
+            </w:r>
+            <w:proofErr w:type="spellEnd"/>
             <w:r>
               <w:rPr>
                 <w:sz w:val="21"/>
@@ -3201,8 +4086,65 @@
                 <w:sz w:val="21"/>
                 <w:szCs w:val="21"/>
               </w:rPr>
-              <w:t xml:space="preserve"> hồ sơ khách hàng</w:t>
-            </w:r>
+              <w:t xml:space="preserve"> </w:t>
+            </w:r>
+            <w:proofErr w:type="spellStart"/>
+            <w:r>
+              <w:rPr>
+                <w:sz w:val="21"/>
+                <w:szCs w:val="21"/>
+              </w:rPr>
+              <w:t>hồ</w:t>
+            </w:r>
+            <w:proofErr w:type="spellEnd"/>
+            <w:r>
+              <w:rPr>
+                <w:sz w:val="21"/>
+                <w:szCs w:val="21"/>
+              </w:rPr>
+              <w:t xml:space="preserve"> </w:t>
+            </w:r>
+            <w:proofErr w:type="spellStart"/>
+            <w:r>
+              <w:rPr>
+                <w:sz w:val="21"/>
+                <w:szCs w:val="21"/>
+              </w:rPr>
+              <w:t>sơ</w:t>
+            </w:r>
+            <w:proofErr w:type="spellEnd"/>
+            <w:r>
+              <w:rPr>
+                <w:sz w:val="21"/>
+                <w:szCs w:val="21"/>
+              </w:rPr>
+              <w:t xml:space="preserve"> </w:t>
+            </w:r>
+            <w:proofErr w:type="spellStart"/>
+            <w:r>
+              <w:rPr>
+                <w:sz w:val="21"/>
+                <w:szCs w:val="21"/>
+              </w:rPr>
+              <w:t>khách</w:t>
+            </w:r>
+            <w:proofErr w:type="spellEnd"/>
+            <w:r>
+              <w:rPr>
+                <w:sz w:val="21"/>
+                <w:szCs w:val="21"/>
+              </w:rPr>
+              <w:t xml:space="preserve"> </w:t>
+            </w:r>
+            <w:proofErr w:type="spellStart"/>
+            <w:r>
+              <w:rPr>
+                <w:sz w:val="21"/>
+                <w:szCs w:val="21"/>
+              </w:rPr>
+              <w:t>hàng</w:t>
+            </w:r>
+            <w:proofErr w:type="spellEnd"/>
           </w:p>
         </w:tc>
       </w:tr>
@@ -3300,13 +4242,79 @@
               </w:rPr>
               <w:t xml:space="preserve">Actor phải đủ </w:t>
             </w:r>
-            <w:r>
-              <w:rPr>
-                <w:sz w:val="21"/>
-                <w:szCs w:val="21"/>
-              </w:rPr>
-              <w:t>quyền sử dụng chức năng</w:t>
-            </w:r>
+            <w:proofErr w:type="spellStart"/>
+            <w:r>
+              <w:rPr>
+                <w:sz w:val="21"/>
+                <w:szCs w:val="21"/>
+              </w:rPr>
+              <w:t>quyền</w:t>
+            </w:r>
+            <w:proofErr w:type="spellEnd"/>
+            <w:r>
+              <w:rPr>
+                <w:sz w:val="21"/>
+                <w:szCs w:val="21"/>
+              </w:rPr>
+              <w:t xml:space="preserve"> </w:t>
+            </w:r>
+            <w:proofErr w:type="spellStart"/>
+            <w:r>
+              <w:rPr>
+                <w:sz w:val="21"/>
+                <w:szCs w:val="21"/>
+              </w:rPr>
+              <w:t>sử</w:t>
+            </w:r>
+            <w:proofErr w:type="spellEnd"/>
+            <w:r>
+              <w:rPr>
+                <w:sz w:val="21"/>
+                <w:szCs w:val="21"/>
+              </w:rPr>
+              <w:t xml:space="preserve"> </w:t>
+            </w:r>
+            <w:proofErr w:type="spellStart"/>
+            <w:r>
+              <w:rPr>
+                <w:sz w:val="21"/>
+                <w:szCs w:val="21"/>
+              </w:rPr>
+              <w:t>dụng</w:t>
+            </w:r>
+            <w:proofErr w:type="spellEnd"/>
+            <w:r>
+              <w:rPr>
+                <w:sz w:val="21"/>
+                <w:szCs w:val="21"/>
+              </w:rPr>
+              <w:t xml:space="preserve"> </w:t>
+            </w:r>
+            <w:proofErr w:type="spellStart"/>
+            <w:r>
+              <w:rPr>
+                <w:sz w:val="21"/>
+                <w:szCs w:val="21"/>
+              </w:rPr>
+              <w:t>chức</w:t>
+            </w:r>
+            <w:proofErr w:type="spellEnd"/>
+            <w:r>
+              <w:rPr>
+                <w:sz w:val="21"/>
+                <w:szCs w:val="21"/>
+              </w:rPr>
+              <w:t xml:space="preserve"> </w:t>
+            </w:r>
+            <w:proofErr w:type="spellStart"/>
+            <w:r>
+              <w:rPr>
+                <w:sz w:val="21"/>
+                <w:szCs w:val="21"/>
+              </w:rPr>
+              <w:t>năng</w:t>
+            </w:r>
+            <w:proofErr w:type="spellEnd"/>
           </w:p>
         </w:tc>
       </w:tr>
@@ -3356,12 +4364,37 @@
               </w:rPr>
               <w:t xml:space="preserve">Hệ thống sẽ lưu lại các thông tin tài khoản vào </w:t>
             </w:r>
-            <w:r>
-              <w:rPr>
-                <w:sz w:val="21"/>
-                <w:szCs w:val="21"/>
-              </w:rPr>
-              <w:t xml:space="preserve">cơ sở </w:t>
+            <w:proofErr w:type="spellStart"/>
+            <w:r>
+              <w:rPr>
+                <w:sz w:val="21"/>
+                <w:szCs w:val="21"/>
+              </w:rPr>
+              <w:t>cơ</w:t>
+            </w:r>
+            <w:proofErr w:type="spellEnd"/>
+            <w:r>
+              <w:rPr>
+                <w:sz w:val="21"/>
+                <w:szCs w:val="21"/>
+              </w:rPr>
+              <w:t xml:space="preserve"> </w:t>
+            </w:r>
+            <w:proofErr w:type="spellStart"/>
+            <w:r>
+              <w:rPr>
+                <w:sz w:val="21"/>
+                <w:szCs w:val="21"/>
+              </w:rPr>
+              <w:t>sở</w:t>
+            </w:r>
+            <w:proofErr w:type="spellEnd"/>
+            <w:r>
+              <w:rPr>
+                <w:sz w:val="21"/>
+                <w:szCs w:val="21"/>
+              </w:rPr>
+              <w:t xml:space="preserve"> </w:t>
             </w:r>
             <w:r>
               <w:rPr>
@@ -3599,7 +4632,55 @@
         </w:tc>
       </w:tr>
     </w:tbl>
-    <w:p/>
+    <w:p>
+      <w:r>
+        <w:rPr>
+          <w:noProof/>
+        </w:rPr>
+        <w:lastRenderedPageBreak/>
+        <w:drawing>
+          <wp:inline distT="0" distB="0" distL="0" distR="0" wp14:anchorId="2C5FDCAF" wp14:editId="71FFE589">
+            <wp:extent cx="5943600" cy="7626985"/>
+            <wp:effectExtent l="0" t="0" r="0" b="5715"/>
+            <wp:docPr id="3" name="Picture 3" descr="Diagram&#10;&#10;Description automatically generated"/>
+            <wp:cNvGraphicFramePr>
+              <a:graphicFrameLocks xmlns:a="http://schemas.openxmlformats.org/drawingml/2006/main" noChangeAspect="1"/>
+            </wp:cNvGraphicFramePr>
+            <a:graphic xmlns:a="http://schemas.openxmlformats.org/drawingml/2006/main">
+              <a:graphicData uri="http://schemas.openxmlformats.org/drawingml/2006/picture">
+                <pic:pic xmlns:pic="http://schemas.openxmlformats.org/drawingml/2006/picture">
+                  <pic:nvPicPr>
+                    <pic:cNvPr id="3" name="Picture 3" descr="Diagram&#10;&#10;Description automatically generated"/>
+                    <pic:cNvPicPr/>
+                  </pic:nvPicPr>
+                  <pic:blipFill>
+                    <a:blip r:embed="rId6">
+                      <a:extLst>
+                        <a:ext uri="{28A0092B-C50C-407E-A947-70E740481C1C}">
+                          <a14:useLocalDpi xmlns:a14="http://schemas.microsoft.com/office/drawing/2010/main" val="0"/>
+                        </a:ext>
+                      </a:extLst>
+                    </a:blip>
+                    <a:stretch>
+                      <a:fillRect/>
+                    </a:stretch>
+                  </pic:blipFill>
+                  <pic:spPr>
+                    <a:xfrm>
+                      <a:off x="0" y="0"/>
+                      <a:ext cx="5943600" cy="7626985"/>
+                    </a:xfrm>
+                    <a:prstGeom prst="rect">
+                      <a:avLst/>
+                    </a:prstGeom>
+                  </pic:spPr>
+                </pic:pic>
+              </a:graphicData>
+            </a:graphic>
+          </wp:inline>
+        </w:drawing>
+      </w:r>
+    </w:p>
     <w:sectPr>
       <w:pgSz w:w="12240" w:h="15840"/>
       <w:pgMar w:top="1440" w:right="1440" w:bottom="1440" w:left="1440" w:header="708" w:footer="708" w:gutter="0"/>

</xml_diff>